<commit_message>
imagens da pagina inicial da rede social editadas
</commit_message>
<xml_diff>
--- a/Modelos/ppads-modelo-proposta-2020-1.docx
+++ b/Modelos/ppads-modelo-proposta-2020-1.docx
@@ -212,8 +212,13 @@
       <w:r>
         <w:t xml:space="preserve">senha que usará para acessar o sistema, </w:t>
       </w:r>
-      <w:r>
-        <w:t xml:space="preserve">email, </w:t>
+      <w:proofErr w:type="spellStart"/>
+      <w:r>
+        <w:t>email</w:t>
+      </w:r>
+      <w:proofErr w:type="spellEnd"/>
+      <w:r>
+        <w:t xml:space="preserve">, </w:t>
       </w:r>
       <w:r>
         <w:t xml:space="preserve">data de nascimento, data em que começou a trabalhar com ciência de dados, cidade e estado onde trabalha, </w:t>
@@ -299,7 +304,23 @@
         <w:t xml:space="preserve">Os pesquisadores podem cadastrar suas publicações científicas </w:t>
       </w:r>
       <w:r>
-        <w:t>contendo título, local de publicação, ano da publicação, url (se houver), resumo e, se desejarem, realizar o upload da publicação e incluir palavras-chave (tags).</w:t>
+        <w:t xml:space="preserve">contendo título, local de publicação, ano da publicação, </w:t>
+      </w:r>
+      <w:proofErr w:type="spellStart"/>
+      <w:r>
+        <w:t>url</w:t>
+      </w:r>
+      <w:proofErr w:type="spellEnd"/>
+      <w:r>
+        <w:t xml:space="preserve"> (se houver), resumo e, se desejarem, realizar o upload da publicação e incluir palavras-chave (</w:t>
+      </w:r>
+      <w:proofErr w:type="spellStart"/>
+      <w:r>
+        <w:t>tags</w:t>
+      </w:r>
+      <w:proofErr w:type="spellEnd"/>
+      <w:r>
+        <w:t>).</w:t>
       </w:r>
     </w:p>
     <w:p>
@@ -316,7 +337,15 @@
         <w:t xml:space="preserve"> de mensagens somente em sua pró</w:t>
       </w:r>
       <w:r>
-        <w:t xml:space="preserve">pria página (será um “microblog”). </w:t>
+        <w:t>pria página (será um “</w:t>
+      </w:r>
+      <w:proofErr w:type="spellStart"/>
+      <w:r>
+        <w:t>microblog</w:t>
+      </w:r>
+      <w:proofErr w:type="spellEnd"/>
+      <w:r>
+        <w:t xml:space="preserve">”). </w:t>
       </w:r>
     </w:p>
     <w:p>
@@ -327,11 +356,29 @@
         </w:numPr>
       </w:pPr>
       <w:r>
-        <w:t>Cidadãos em geral (acima de 18 anos) podem se cadastrar também como membros da rede oferecendo nome, identidade ou cpf, email, data de nascimento, grau</w:t>
+        <w:t xml:space="preserve">Cidadãos em geral (acima de 18 anos) podem se cadastrar também como membros da rede oferecendo nome, identidade ou </w:t>
+      </w:r>
+      <w:proofErr w:type="spellStart"/>
+      <w:r>
+        <w:t>cpf</w:t>
+      </w:r>
+      <w:proofErr w:type="spellEnd"/>
+      <w:r>
+        <w:t xml:space="preserve">, </w:t>
+      </w:r>
+      <w:proofErr w:type="spellStart"/>
+      <w:r>
+        <w:t>email</w:t>
+      </w:r>
+      <w:proofErr w:type="spellEnd"/>
+      <w:r>
+        <w:t>, data de nascimento, grau</w:t>
       </w:r>
       <w:r>
         <w:t xml:space="preserve"> de escolaridade e temas de interesse.</w:t>
       </w:r>
+      <w:bookmarkStart w:id="0" w:name="_GoBack"/>
+      <w:bookmarkEnd w:id="0"/>
     </w:p>
     <w:p>
       <w:pPr>
@@ -354,7 +401,7 @@
           <w:numId w:val="5"/>
         </w:numPr>
       </w:pPr>
-      <w:commentRangeStart w:id="0"/>
+      <w:commentRangeStart w:id="1"/>
       <w:r>
         <w:t xml:space="preserve">Membros </w:t>
       </w:r>
@@ -367,12 +414,12 @@
       <w:r>
         <w:t xml:space="preserve"> e passar a receber notificações de suas publicações.</w:t>
       </w:r>
-      <w:commentRangeEnd w:id="0"/>
+      <w:commentRangeEnd w:id="1"/>
       <w:r>
         <w:rPr>
           <w:rStyle w:val="Refdecomentrio"/>
         </w:rPr>
-        <w:commentReference w:id="0"/>
+        <w:commentReference w:id="1"/>
       </w:r>
     </w:p>
     <w:p>
@@ -382,9 +429,17 @@
           <w:numId w:val="5"/>
         </w:numPr>
       </w:pPr>
-      <w:commentRangeStart w:id="1"/>
-      <w:r>
-        <w:t>As mensagens postadas no microblog podem ser curtida</w:t>
+      <w:commentRangeStart w:id="2"/>
+      <w:r>
+        <w:t xml:space="preserve">As mensagens postadas no </w:t>
+      </w:r>
+      <w:proofErr w:type="spellStart"/>
+      <w:r>
+        <w:t>microblog</w:t>
+      </w:r>
+      <w:proofErr w:type="spellEnd"/>
+      <w:r>
+        <w:t xml:space="preserve"> podem ser curtida</w:t>
       </w:r>
       <w:r>
         <w:t>s por seus seguidores</w:t>
@@ -392,12 +447,12 @@
       <w:r>
         <w:t>.</w:t>
       </w:r>
-      <w:commentRangeEnd w:id="1"/>
+      <w:commentRangeEnd w:id="2"/>
       <w:r>
         <w:rPr>
           <w:rStyle w:val="Refdecomentrio"/>
         </w:rPr>
-        <w:commentReference w:id="1"/>
+        <w:commentReference w:id="2"/>
       </w:r>
     </w:p>
     <w:p>
@@ -407,7 +462,7 @@
           <w:numId w:val="5"/>
         </w:numPr>
       </w:pPr>
-      <w:commentRangeStart w:id="2"/>
+      <w:commentRangeStart w:id="3"/>
       <w:r>
         <w:t>A página pessoal de um membro</w:t>
       </w:r>
@@ -423,12 +478,12 @@
       <w:r>
         <w:t xml:space="preserve"> a lista de pessoas que o seguem.</w:t>
       </w:r>
-      <w:commentRangeEnd w:id="2"/>
+      <w:commentRangeEnd w:id="3"/>
       <w:r>
         <w:rPr>
           <w:rStyle w:val="Refdecomentrio"/>
         </w:rPr>
-        <w:commentReference w:id="2"/>
+        <w:commentReference w:id="3"/>
       </w:r>
     </w:p>
     <w:p>
@@ -574,7 +629,15 @@
         <w:t>membro</w:t>
       </w:r>
       <w:r>
-        <w:t xml:space="preserve"> ou descurtir uma postagem.</w:t>
+        <w:t xml:space="preserve"> ou </w:t>
+      </w:r>
+      <w:proofErr w:type="spellStart"/>
+      <w:r>
+        <w:t>descurtir</w:t>
+      </w:r>
+      <w:proofErr w:type="spellEnd"/>
+      <w:r>
+        <w:t xml:space="preserve"> uma postagem.</w:t>
       </w:r>
     </w:p>
     <w:p>
@@ -587,28 +650,46 @@
       <w:r>
         <w:t xml:space="preserve">O sistema deverá gerar uma </w:t>
       </w:r>
+      <w:proofErr w:type="spellStart"/>
       <w:r>
         <w:rPr>
           <w:i/>
           <w:iCs/>
         </w:rPr>
-        <w:t>word cloud</w:t>
-      </w:r>
-      <w:r>
-        <w:t xml:space="preserve"> com os </w:t>
-      </w:r>
-      <w:r>
-        <w:t>tópicos</w:t>
-      </w:r>
-      <w:r>
-        <w:t xml:space="preserve"> de interesse dos membros. Esta </w:t>
-      </w:r>
+        <w:t>word</w:t>
+      </w:r>
+      <w:proofErr w:type="spellEnd"/>
       <w:r>
         <w:rPr>
           <w:i/>
           <w:iCs/>
         </w:rPr>
-        <w:t>word cloud</w:t>
+        <w:t xml:space="preserve"> cloud</w:t>
+      </w:r>
+      <w:r>
+        <w:t xml:space="preserve"> com os </w:t>
+      </w:r>
+      <w:r>
+        <w:t>tópicos</w:t>
+      </w:r>
+      <w:r>
+        <w:t xml:space="preserve"> de interesse dos membros. Esta </w:t>
+      </w:r>
+      <w:proofErr w:type="spellStart"/>
+      <w:r>
+        <w:rPr>
+          <w:i/>
+          <w:iCs/>
+        </w:rPr>
+        <w:t>word</w:t>
+      </w:r>
+      <w:proofErr w:type="spellEnd"/>
+      <w:r>
+        <w:rPr>
+          <w:i/>
+          <w:iCs/>
+        </w:rPr>
+        <w:t xml:space="preserve"> cloud</w:t>
       </w:r>
       <w:r>
         <w:t xml:space="preserve"> deverá ser apresentada em toda página que o membro acessar.</w:t>
@@ -679,7 +760,15 @@
         <w:t xml:space="preserve"> </w:t>
       </w:r>
       <w:r>
-        <w:t>classificados por tipo (publicações/datasets/postagens).</w:t>
+        <w:t>classificados por tipo (publicações/</w:t>
+      </w:r>
+      <w:proofErr w:type="spellStart"/>
+      <w:r>
+        <w:t>datasets</w:t>
+      </w:r>
+      <w:proofErr w:type="spellEnd"/>
+      <w:r>
+        <w:t>/postagens).</w:t>
       </w:r>
     </w:p>
     <w:p>
@@ -749,7 +838,15 @@
         </w:numPr>
       </w:pPr>
       <w:r>
-        <w:t>Os dados devem ser persistidos em uma base de dados (relacional ou NoSQL).</w:t>
+        <w:t xml:space="preserve">Os dados devem ser persistidos em uma base de dados (relacional ou </w:t>
+      </w:r>
+      <w:proofErr w:type="spellStart"/>
+      <w:r>
+        <w:t>NoSQL</w:t>
+      </w:r>
+      <w:proofErr w:type="spellEnd"/>
+      <w:r>
+        <w:t>).</w:t>
       </w:r>
     </w:p>
     <w:p>
@@ -760,7 +857,15 @@
         </w:numPr>
       </w:pPr>
       <w:r>
-        <w:t>A aplicação deve ser implantada em um provedor de serviços na Internet (por exemplo: AWS, Azure, Google Cloud, Heroku etc.).</w:t>
+        <w:t xml:space="preserve">A aplicação deve ser implantada em um provedor de serviços na Internet (por exemplo: AWS, Azure, Google Cloud, </w:t>
+      </w:r>
+      <w:proofErr w:type="spellStart"/>
+      <w:r>
+        <w:t>Heroku</w:t>
+      </w:r>
+      <w:proofErr w:type="spellEnd"/>
+      <w:r>
+        <w:t xml:space="preserve"> etc.).</w:t>
       </w:r>
     </w:p>
     <w:p>
@@ -840,11 +945,19 @@
                 <w:highlight w:val="green"/>
               </w:rPr>
             </w:pPr>
-            <w:r>
-              <w:rPr>
-                <w:highlight w:val="green"/>
-              </w:rPr>
-              <w:t>( X )</w:t>
+            <w:proofErr w:type="gramStart"/>
+            <w:r>
+              <w:rPr>
+                <w:highlight w:val="green"/>
+              </w:rPr>
+              <w:t>( X</w:t>
+            </w:r>
+            <w:proofErr w:type="gramEnd"/>
+            <w:r>
+              <w:rPr>
+                <w:highlight w:val="green"/>
+              </w:rPr>
+              <w:t> )</w:t>
             </w:r>
           </w:p>
         </w:tc>
@@ -908,11 +1021,19 @@
                 <w:highlight w:val="green"/>
               </w:rPr>
             </w:pPr>
-            <w:r>
-              <w:rPr>
-                <w:highlight w:val="green"/>
-              </w:rPr>
-              <w:t>( X )</w:t>
+            <w:proofErr w:type="gramStart"/>
+            <w:r>
+              <w:rPr>
+                <w:highlight w:val="green"/>
+              </w:rPr>
+              <w:t>( X</w:t>
+            </w:r>
+            <w:proofErr w:type="gramEnd"/>
+            <w:r>
+              <w:rPr>
+                <w:highlight w:val="green"/>
+              </w:rPr>
+              <w:t> )</w:t>
             </w:r>
           </w:p>
         </w:tc>
@@ -976,11 +1097,19 @@
                 <w:highlight w:val="green"/>
               </w:rPr>
             </w:pPr>
-            <w:r>
-              <w:rPr>
-                <w:highlight w:val="green"/>
-              </w:rPr>
-              <w:t>( X )</w:t>
+            <w:proofErr w:type="gramStart"/>
+            <w:r>
+              <w:rPr>
+                <w:highlight w:val="green"/>
+              </w:rPr>
+              <w:t>( X</w:t>
+            </w:r>
+            <w:proofErr w:type="gramEnd"/>
+            <w:r>
+              <w:rPr>
+                <w:highlight w:val="green"/>
+              </w:rPr>
+              <w:t> )</w:t>
             </w:r>
           </w:p>
         </w:tc>
@@ -1044,11 +1173,19 @@
                 <w:highlight w:val="green"/>
               </w:rPr>
             </w:pPr>
-            <w:r>
-              <w:rPr>
-                <w:highlight w:val="green"/>
-              </w:rPr>
-              <w:t>( x  )</w:t>
+            <w:proofErr w:type="gramStart"/>
+            <w:r>
+              <w:rPr>
+                <w:highlight w:val="green"/>
+              </w:rPr>
+              <w:t>( x</w:t>
+            </w:r>
+            <w:proofErr w:type="gramEnd"/>
+            <w:r>
+              <w:rPr>
+                <w:highlight w:val="green"/>
+              </w:rPr>
+              <w:t>  )</w:t>
             </w:r>
           </w:p>
         </w:tc>
@@ -1112,11 +1249,19 @@
                 <w:highlight w:val="green"/>
               </w:rPr>
             </w:pPr>
-            <w:r>
-              <w:rPr>
-                <w:highlight w:val="green"/>
-              </w:rPr>
-              <w:t>( X )</w:t>
+            <w:proofErr w:type="gramStart"/>
+            <w:r>
+              <w:rPr>
+                <w:highlight w:val="green"/>
+              </w:rPr>
+              <w:t>( X</w:t>
+            </w:r>
+            <w:proofErr w:type="gramEnd"/>
+            <w:r>
+              <w:rPr>
+                <w:highlight w:val="green"/>
+              </w:rPr>
+              <w:t> )</w:t>
             </w:r>
           </w:p>
         </w:tc>
@@ -1174,11 +1319,19 @@
                 <w:highlight w:val="green"/>
               </w:rPr>
             </w:pPr>
-            <w:r>
-              <w:rPr>
-                <w:highlight w:val="green"/>
-              </w:rPr>
-              <w:t>( X )</w:t>
+            <w:proofErr w:type="gramStart"/>
+            <w:r>
+              <w:rPr>
+                <w:highlight w:val="green"/>
+              </w:rPr>
+              <w:t>( X</w:t>
+            </w:r>
+            <w:proofErr w:type="gramEnd"/>
+            <w:r>
+              <w:rPr>
+                <w:highlight w:val="green"/>
+              </w:rPr>
+              <w:t> )</w:t>
             </w:r>
           </w:p>
         </w:tc>
@@ -1236,11 +1389,19 @@
                 <w:highlight w:val="green"/>
               </w:rPr>
             </w:pPr>
-            <w:r>
-              <w:rPr>
-                <w:highlight w:val="green"/>
-              </w:rPr>
-              <w:t>( X )</w:t>
+            <w:proofErr w:type="gramStart"/>
+            <w:r>
+              <w:rPr>
+                <w:highlight w:val="green"/>
+              </w:rPr>
+              <w:t>( X</w:t>
+            </w:r>
+            <w:proofErr w:type="gramEnd"/>
+            <w:r>
+              <w:rPr>
+                <w:highlight w:val="green"/>
+              </w:rPr>
+              <w:t> )</w:t>
             </w:r>
           </w:p>
         </w:tc>
@@ -1316,11 +1477,19 @@
                 <w:highlight w:val="green"/>
               </w:rPr>
             </w:pPr>
-            <w:r>
-              <w:rPr>
-                <w:highlight w:val="green"/>
-              </w:rPr>
-              <w:t>( X )</w:t>
+            <w:proofErr w:type="gramStart"/>
+            <w:r>
+              <w:rPr>
+                <w:highlight w:val="green"/>
+              </w:rPr>
+              <w:t>( X</w:t>
+            </w:r>
+            <w:proofErr w:type="gramEnd"/>
+            <w:r>
+              <w:rPr>
+                <w:highlight w:val="green"/>
+              </w:rPr>
+              <w:t xml:space="preserve"> )</w:t>
             </w:r>
           </w:p>
         </w:tc>
@@ -1384,11 +1553,19 @@
                 <w:highlight w:val="green"/>
               </w:rPr>
             </w:pPr>
-            <w:r>
-              <w:rPr>
-                <w:highlight w:val="green"/>
-              </w:rPr>
-              <w:t>( X )</w:t>
+            <w:proofErr w:type="gramStart"/>
+            <w:r>
+              <w:rPr>
+                <w:highlight w:val="green"/>
+              </w:rPr>
+              <w:t>( X</w:t>
+            </w:r>
+            <w:proofErr w:type="gramEnd"/>
+            <w:r>
+              <w:rPr>
+                <w:highlight w:val="green"/>
+              </w:rPr>
+              <w:t> )</w:t>
             </w:r>
           </w:p>
         </w:tc>
@@ -1452,6 +1629,7 @@
                 <w:highlight w:val="green"/>
               </w:rPr>
             </w:pPr>
+            <w:proofErr w:type="gramStart"/>
             <w:r>
               <w:rPr>
                 <w:highlight w:val="green"/>
@@ -1465,6 +1643,7 @@
               </w:rPr>
               <w:t>X</w:t>
             </w:r>
+            <w:proofErr w:type="gramEnd"/>
             <w:r>
               <w:rPr>
                 <w:color w:val="FF0000"/>
@@ -1552,7 +1731,7 @@
               </w:rPr>
               <w:t>(</w:t>
             </w:r>
-            <w:commentRangeStart w:id="3"/>
+            <w:commentRangeStart w:id="4"/>
             <w:r>
               <w:rPr>
                 <w:color w:val="FF0000"/>
@@ -1560,12 +1739,12 @@
               </w:rPr>
               <w:t>X</w:t>
             </w:r>
-            <w:commentRangeEnd w:id="3"/>
+            <w:commentRangeEnd w:id="4"/>
             <w:r>
               <w:rPr>
                 <w:rStyle w:val="Refdecomentrio"/>
               </w:rPr>
-              <w:commentReference w:id="3"/>
+              <w:commentReference w:id="4"/>
             </w:r>
             <w:r>
               <w:rPr>
@@ -1629,6 +1808,7 @@
                 <w:highlight w:val="green"/>
               </w:rPr>
             </w:pPr>
+            <w:proofErr w:type="gramStart"/>
             <w:r>
               <w:rPr>
                 <w:highlight w:val="green"/>
@@ -1648,6 +1828,7 @@
               </w:rPr>
               <w:t>X</w:t>
             </w:r>
+            <w:proofErr w:type="gramEnd"/>
             <w:r>
               <w:rPr>
                 <w:color w:val="FF0000"/>
@@ -1770,6 +1951,7 @@
                 <w:highlight w:val="green"/>
               </w:rPr>
             </w:pPr>
+            <w:proofErr w:type="gramStart"/>
             <w:r>
               <w:rPr>
                 <w:highlight w:val="green"/>
@@ -1783,6 +1965,7 @@
               </w:rPr>
               <w:t>X</w:t>
             </w:r>
+            <w:proofErr w:type="gramEnd"/>
             <w:r>
               <w:rPr>
                 <w:color w:val="FF0000"/>
@@ -1870,7 +2053,15 @@
           </w:tcPr>
           <w:p>
             <w:r>
-              <w:t>Visualizar word cloud</w:t>
+              <w:t xml:space="preserve">Visualizar </w:t>
+            </w:r>
+            <w:proofErr w:type="spellStart"/>
+            <w:r>
+              <w:t>word</w:t>
+            </w:r>
+            <w:proofErr w:type="spellEnd"/>
+            <w:r>
+              <w:t xml:space="preserve"> cloud</w:t>
             </w:r>
           </w:p>
         </w:tc>
@@ -1930,6 +2121,7 @@
             <w:tcW w:w="1269" w:type="dxa"/>
           </w:tcPr>
           <w:p>
+            <w:proofErr w:type="gramStart"/>
             <w:r>
               <w:t xml:space="preserve">( </w:t>
             </w:r>
@@ -1940,27 +2132,51 @@
               <w:t xml:space="preserve"> </w:t>
             </w:r>
             <w:r>
-              <w:t>) a</w:t>
-            </w:r>
-          </w:p>
-          <w:p>
-            <w:r>
-              <w:t>(   ) b</w:t>
-            </w:r>
-          </w:p>
-          <w:p>
-            <w:r>
-              <w:t>(   ) c</w:t>
-            </w:r>
-          </w:p>
-          <w:p>
-            <w:r>
-              <w:t>(   ) d</w:t>
-            </w:r>
-          </w:p>
-          <w:p>
-            <w:r>
-              <w:t>(   ) e</w:t>
+              <w:t>)</w:t>
+            </w:r>
+            <w:proofErr w:type="gramEnd"/>
+            <w:r>
+              <w:t xml:space="preserve"> a</w:t>
+            </w:r>
+          </w:p>
+          <w:p>
+            <w:proofErr w:type="gramStart"/>
+            <w:r>
+              <w:t xml:space="preserve">(  </w:t>
+            </w:r>
+            <w:proofErr w:type="gramEnd"/>
+            <w:r>
+              <w:t xml:space="preserve"> ) b</w:t>
+            </w:r>
+          </w:p>
+          <w:p>
+            <w:proofErr w:type="gramStart"/>
+            <w:r>
+              <w:t xml:space="preserve">(  </w:t>
+            </w:r>
+            <w:proofErr w:type="gramEnd"/>
+            <w:r>
+              <w:t xml:space="preserve"> ) c</w:t>
+            </w:r>
+          </w:p>
+          <w:p>
+            <w:proofErr w:type="gramStart"/>
+            <w:r>
+              <w:t xml:space="preserve">(  </w:t>
+            </w:r>
+            <w:proofErr w:type="gramEnd"/>
+            <w:r>
+              <w:t xml:space="preserve"> ) d</w:t>
+            </w:r>
+          </w:p>
+          <w:p>
+            <w:proofErr w:type="gramStart"/>
+            <w:r>
+              <w:t xml:space="preserve">(  </w:t>
+            </w:r>
+            <w:proofErr w:type="gramEnd"/>
+            <w:r>
+              <w:t xml:space="preserve"> ) e</w:t>
             </w:r>
           </w:p>
         </w:tc>
@@ -2009,24 +2225,36 @@
       </w:r>
     </w:p>
     <w:p>
+      <w:proofErr w:type="gramStart"/>
       <w:r>
         <w:t>(  </w:t>
       </w:r>
       <w:r>
         <w:t>X</w:t>
       </w:r>
+      <w:proofErr w:type="gramEnd"/>
       <w:r>
         <w:t>   ) Aplicação Web.</w:t>
       </w:r>
     </w:p>
     <w:p>
-      <w:r>
-        <w:t>(     ) Aplicação móvel na plataforma Android.</w:t>
-      </w:r>
-    </w:p>
-    <w:p>
-      <w:r>
-        <w:t>(     ) Aplicação móvel na plataforma IOS.</w:t>
+      <w:proofErr w:type="gramStart"/>
+      <w:r>
+        <w:t>(  </w:t>
+      </w:r>
+      <w:proofErr w:type="gramEnd"/>
+      <w:r>
+        <w:t>   ) Aplicação móvel na plataforma Android.</w:t>
+      </w:r>
+    </w:p>
+    <w:p>
+      <w:proofErr w:type="gramStart"/>
+      <w:r>
+        <w:t>(  </w:t>
+      </w:r>
+      <w:proofErr w:type="gramEnd"/>
+      <w:r>
+        <w:t>   ) Aplicação móvel na plataforma IOS.</w:t>
       </w:r>
     </w:p>
     <w:p>
@@ -2038,24 +2266,36 @@
       </w:r>
     </w:p>
     <w:p>
+      <w:proofErr w:type="gramStart"/>
       <w:r>
         <w:t>(  </w:t>
       </w:r>
       <w:r>
         <w:t>X</w:t>
       </w:r>
+      <w:proofErr w:type="gramEnd"/>
       <w:r>
         <w:t>  ) Aplicação Web.</w:t>
       </w:r>
     </w:p>
     <w:p>
-      <w:r>
-        <w:t>(     ) Aplicação móvel na plataforma Android.</w:t>
-      </w:r>
-    </w:p>
-    <w:p>
-      <w:r>
-        <w:t>(     ) Aplicação móvel na plataforma IOS.</w:t>
+      <w:proofErr w:type="gramStart"/>
+      <w:r>
+        <w:t>(  </w:t>
+      </w:r>
+      <w:proofErr w:type="gramEnd"/>
+      <w:r>
+        <w:t>   ) Aplicação móvel na plataforma Android.</w:t>
+      </w:r>
+    </w:p>
+    <w:p>
+      <w:proofErr w:type="gramStart"/>
+      <w:r>
+        <w:t>(  </w:t>
+      </w:r>
+      <w:proofErr w:type="gramEnd"/>
+      <w:r>
+        <w:t>   ) Aplicação móvel na plataforma IOS.</w:t>
       </w:r>
     </w:p>
     <w:p>
@@ -2063,7 +2303,11 @@
         <w:pStyle w:val="Ttulo1"/>
       </w:pPr>
       <w:r>
-        <w:t>Banco de dados:_</w:t>
+        <w:t xml:space="preserve">Banco de </w:t>
+      </w:r>
+      <w:proofErr w:type="spellStart"/>
+      <w:r>
+        <w:t>dados:_</w:t>
       </w:r>
       <w:r>
         <w:rPr>
@@ -2071,6 +2315,7 @@
         </w:rPr>
         <w:t>MySQL</w:t>
       </w:r>
+      <w:proofErr w:type="spellEnd"/>
       <w:r>
         <w:t>_________________________________</w:t>
       </w:r>
@@ -2103,16 +2348,24 @@
           <w:lang w:val="en-US"/>
         </w:rPr>
       </w:pPr>
+      <w:proofErr w:type="gramStart"/>
       <w:r>
         <w:rPr>
           <w:lang w:val="en-US"/>
         </w:rPr>
-        <w:t xml:space="preserve">(    ) </w:t>
-      </w:r>
+        <w:t>(  </w:t>
+      </w:r>
+      <w:proofErr w:type="gramEnd"/>
       <w:r>
         <w:rPr>
           <w:lang w:val="en-US"/>
         </w:rPr>
+        <w:t xml:space="preserve">  ) </w:t>
+      </w:r>
+      <w:r>
+        <w:rPr>
+          <w:lang w:val="en-US"/>
+        </w:rPr>
         <w:t>AWS</w:t>
       </w:r>
     </w:p>
@@ -2122,16 +2375,24 @@
           <w:lang w:val="en-US"/>
         </w:rPr>
       </w:pPr>
+      <w:proofErr w:type="gramStart"/>
       <w:r>
         <w:rPr>
           <w:lang w:val="en-US"/>
         </w:rPr>
-        <w:t xml:space="preserve">(     ) </w:t>
-      </w:r>
+        <w:t>(  </w:t>
+      </w:r>
+      <w:proofErr w:type="gramEnd"/>
       <w:r>
         <w:rPr>
           <w:lang w:val="en-US"/>
         </w:rPr>
+        <w:t xml:space="preserve">   ) </w:t>
+      </w:r>
+      <w:r>
+        <w:rPr>
+          <w:lang w:val="en-US"/>
+        </w:rPr>
         <w:t>Azure</w:t>
       </w:r>
     </w:p>
@@ -2141,65 +2402,96 @@
           <w:lang w:val="en-US"/>
         </w:rPr>
       </w:pPr>
+      <w:proofErr w:type="gramStart"/>
       <w:r>
         <w:rPr>
           <w:lang w:val="en-US"/>
         </w:rPr>
-        <w:t>(     ) Google Cloud</w:t>
-      </w:r>
-    </w:p>
-    <w:p>
-      <w:pPr>
+        <w:t>(  </w:t>
+      </w:r>
+      <w:proofErr w:type="gramEnd"/>
+      <w:r>
         <w:rPr>
           <w:lang w:val="en-US"/>
         </w:rPr>
-      </w:pPr>
-      <w:r>
+        <w:t>   ) Google Cloud</w:t>
+      </w:r>
+    </w:p>
+    <w:p>
+      <w:pPr>
         <w:rPr>
           <w:lang w:val="en-US"/>
         </w:rPr>
-        <w:t>(     ) Heroku</w:t>
-      </w:r>
-    </w:p>
-    <w:p>
-      <w:pPr>
+      </w:pPr>
+      <w:proofErr w:type="gramStart"/>
+      <w:r>
         <w:rPr>
           <w:lang w:val="en-US"/>
         </w:rPr>
-      </w:pPr>
+        <w:t>(  </w:t>
+      </w:r>
+      <w:proofErr w:type="gramEnd"/>
       <w:r>
         <w:rPr>
           <w:lang w:val="en-US"/>
         </w:rPr>
-        <w:t xml:space="preserve">(     ) </w:t>
-      </w:r>
-      <w:r>
+        <w:t>   ) Heroku</w:t>
+      </w:r>
+    </w:p>
+    <w:p>
+      <w:pPr>
         <w:rPr>
           <w:lang w:val="en-US"/>
         </w:rPr>
+      </w:pPr>
+      <w:proofErr w:type="gramStart"/>
+      <w:r>
+        <w:rPr>
+          <w:lang w:val="en-US"/>
+        </w:rPr>
+        <w:t>(  </w:t>
+      </w:r>
+      <w:proofErr w:type="gramEnd"/>
+      <w:r>
+        <w:rPr>
+          <w:lang w:val="en-US"/>
+        </w:rPr>
+        <w:t xml:space="preserve">   ) </w:t>
+      </w:r>
+      <w:r>
+        <w:rPr>
+          <w:lang w:val="en-US"/>
+        </w:rPr>
         <w:t>IBM Cloud</w:t>
       </w:r>
     </w:p>
     <w:p>
-      <w:r>
-        <w:t>(     ) Oracle Cloud</w:t>
-      </w:r>
-    </w:p>
-    <w:p>
+      <w:proofErr w:type="gramStart"/>
       <w:r>
         <w:t>(  </w:t>
       </w:r>
+      <w:proofErr w:type="gramEnd"/>
+      <w:r>
+        <w:t>   ) Oracle Cloud</w:t>
+      </w:r>
+    </w:p>
+    <w:p>
+      <w:proofErr w:type="gramStart"/>
+      <w:r>
+        <w:t>(  </w:t>
+      </w:r>
       <w:r>
         <w:t>x</w:t>
       </w:r>
-      <w:bookmarkStart w:id="4" w:name="_GoBack"/>
-      <w:bookmarkEnd w:id="4"/>
+      <w:proofErr w:type="gramEnd"/>
       <w:r>
         <w:t>   ) Outro: _</w:t>
       </w:r>
+      <w:proofErr w:type="spellStart"/>
       <w:r>
         <w:t>Umbler</w:t>
       </w:r>
+      <w:proofErr w:type="spellEnd"/>
       <w:r>
         <w:t>________________________</w:t>
       </w:r>
@@ -2217,7 +2509,7 @@
 
 <file path=word/comments.xml><?xml version="1.0" encoding="utf-8"?>
 <w:comments xmlns:wpc="http://schemas.microsoft.com/office/word/2010/wordprocessingCanvas" xmlns:cx="http://schemas.microsoft.com/office/drawing/2014/chartex" xmlns:cx1="http://schemas.microsoft.com/office/drawing/2015/9/8/chartex" xmlns:cx2="http://schemas.microsoft.com/office/drawing/2015/10/21/chartex" xmlns:cx3="http://schemas.microsoft.com/office/drawing/2016/5/9/chartex" xmlns:cx4="http://schemas.microsoft.com/office/drawing/2016/5/10/chartex" xmlns:cx5="http://schemas.microsoft.com/office/drawing/2016/5/11/chartex" xmlns:cx6="http://schemas.microsoft.com/office/drawing/2016/5/12/chartex" xmlns:cx7="http://schemas.microsoft.com/office/drawing/2016/5/13/chartex" xmlns:cx8="http://schemas.microsoft.com/office/drawing/2016/5/14/chartex" xmlns:mc="http://schemas.openxmlformats.org/markup-compatibility/2006" xmlns:aink="http://schemas.microsoft.com/office/drawing/2016/ink" xmlns:am3d="http://schemas.microsoft.com/office/drawing/2017/model3d" xmlns:o="urn:schemas-microsoft-com:office:office" xmlns:r="http://schemas.openxmlformats.org/officeDocument/2006/relationships" xmlns:m="http://schemas.openxmlformats.org/officeDocument/2006/math" xmlns:v="urn:schemas-microsoft-com:vml" xmlns:wp14="http://schemas.microsoft.com/office/word/2010/wordprocessingDrawing" xmlns:wp="http://schemas.openxmlformats.org/drawingml/2006/wordprocessingDrawing" xmlns:w10="urn:schemas-microsoft-com:office:word" xmlns:w="http://schemas.openxmlformats.org/wordprocessingml/2006/main" xmlns:w14="http://schemas.microsoft.com/office/word/2010/wordml" xmlns:w15="http://schemas.microsoft.com/office/word/2012/wordml" xmlns:w16cid="http://schemas.microsoft.com/office/word/2016/wordml/cid" xmlns:w16se="http://schemas.microsoft.com/office/word/2015/wordml/symex" xmlns:wpg="http://schemas.microsoft.com/office/word/2010/wordprocessingGroup" xmlns:wpi="http://schemas.microsoft.com/office/word/2010/wordprocessingInk" xmlns:wne="http://schemas.microsoft.com/office/word/2006/wordml" xmlns:wps="http://schemas.microsoft.com/office/word/2010/wordprocessingShape" mc:Ignorable="w14 w15 w16se w16cid wp14">
-  <w:comment w:id="0" w:author="Leonardo Alves" w:date="2020-02-24T12:04:00Z" w:initials="LA">
+  <w:comment w:id="1" w:author="Leonardo Alves" w:date="2020-02-24T12:04:00Z" w:initials="LA">
     <w:p>
       <w:pPr>
         <w:pStyle w:val="Textodecomentrio"/>
@@ -2233,7 +2525,7 @@
       </w:r>
     </w:p>
   </w:comment>
-  <w:comment w:id="1" w:author="Leonardo Alves" w:date="2020-02-24T12:03:00Z" w:initials="LA">
+  <w:comment w:id="2" w:author="Leonardo Alves" w:date="2020-02-24T12:03:00Z" w:initials="LA">
     <w:p>
       <w:pPr>
         <w:pStyle w:val="Textodecomentrio"/>
@@ -2252,7 +2544,7 @@
       </w:r>
     </w:p>
   </w:comment>
-  <w:comment w:id="2" w:author="Leonardo Alves" w:date="2020-02-24T17:18:00Z" w:initials="LA">
+  <w:comment w:id="3" w:author="Leonardo Alves" w:date="2020-02-24T17:18:00Z" w:initials="LA">
     <w:p>
       <w:pPr>
         <w:pStyle w:val="Textodecomentrio"/>
@@ -2268,7 +2560,7 @@
       </w:r>
     </w:p>
   </w:comment>
-  <w:comment w:id="3" w:author="Leonardo Alves" w:date="2020-05-27T22:28:00Z" w:initials="LA">
+  <w:comment w:id="4" w:author="Leonardo Alves" w:date="2020-05-27T22:28:00Z" w:initials="LA">
     <w:p>
       <w:pPr>
         <w:pStyle w:val="Textodecomentrio"/>
@@ -2298,7 +2590,7 @@
 
 <file path=word/commentsExtended.xml><?xml version="1.0" encoding="utf-8"?>
 <w15:commentsEx xmlns:wpc="http://schemas.microsoft.com/office/word/2010/wordprocessingCanvas" xmlns:cx="http://schemas.microsoft.com/office/drawing/2014/chartex" xmlns:cx1="http://schemas.microsoft.com/office/drawing/2015/9/8/chartex" xmlns:cx2="http://schemas.microsoft.com/office/drawing/2015/10/21/chartex" xmlns:cx3="http://schemas.microsoft.com/office/drawing/2016/5/9/chartex" xmlns:cx4="http://schemas.microsoft.com/office/drawing/2016/5/10/chartex" xmlns:cx5="http://schemas.microsoft.com/office/drawing/2016/5/11/chartex" xmlns:cx6="http://schemas.microsoft.com/office/drawing/2016/5/12/chartex" xmlns:cx7="http://schemas.microsoft.com/office/drawing/2016/5/13/chartex" xmlns:cx8="http://schemas.microsoft.com/office/drawing/2016/5/14/chartex" xmlns:mc="http://schemas.openxmlformats.org/markup-compatibility/2006" xmlns:aink="http://schemas.microsoft.com/office/drawing/2016/ink" xmlns:am3d="http://schemas.microsoft.com/office/drawing/2017/model3d" xmlns:o="urn:schemas-microsoft-com:office:office" xmlns:r="http://schemas.openxmlformats.org/officeDocument/2006/relationships" xmlns:m="http://schemas.openxmlformats.org/officeDocument/2006/math" xmlns:v="urn:schemas-microsoft-com:vml" xmlns:wp14="http://schemas.microsoft.com/office/word/2010/wordprocessingDrawing" xmlns:wp="http://schemas.openxmlformats.org/drawingml/2006/wordprocessingDrawing" xmlns:w10="urn:schemas-microsoft-com:office:word" xmlns:w="http://schemas.openxmlformats.org/wordprocessingml/2006/main" xmlns:w14="http://schemas.microsoft.com/office/word/2010/wordml" xmlns:w15="http://schemas.microsoft.com/office/word/2012/wordml" xmlns:w16cid="http://schemas.microsoft.com/office/word/2016/wordml/cid" xmlns:w16se="http://schemas.microsoft.com/office/word/2015/wordml/symex" xmlns:wpg="http://schemas.microsoft.com/office/word/2010/wordprocessingGroup" xmlns:wpi="http://schemas.microsoft.com/office/word/2010/wordprocessingInk" xmlns:wne="http://schemas.microsoft.com/office/word/2006/wordml" xmlns:wps="http://schemas.microsoft.com/office/word/2010/wordprocessingShape" mc:Ignorable="w14 w15 w16se w16cid wp14">
-  <w15:commentEx w15:paraId="2BD6C751" w15:done="0"/>
+  <w15:commentEx w15:paraId="2BD6C751" w15:done="1"/>
   <w15:commentEx w15:paraId="69A94437" w15:done="0"/>
   <w15:commentEx w15:paraId="0C038E34" w15:done="0"/>
   <w15:commentEx w15:paraId="7496E384" w15:done="0"/>
@@ -4416,7 +4708,7 @@
 </file>
 
 <file path=customXml/itemProps1.xml><?xml version="1.0" encoding="utf-8"?>
-<ds:datastoreItem xmlns:ds="http://schemas.openxmlformats.org/officeDocument/2006/customXml" ds:itemID="{50A8B5F1-7F2C-40E4-8AAB-A399FB1EE962}">
+<ds:datastoreItem xmlns:ds="http://schemas.openxmlformats.org/officeDocument/2006/customXml" ds:itemID="{17572F86-3BE5-473E-BFB5-E7C51740EFCB}">
   <ds:schemaRefs>
     <ds:schemaRef ds:uri="http://schemas.openxmlformats.org/officeDocument/2006/bibliography"/>
   </ds:schemaRefs>

</xml_diff>